<commit_message>
Updated Covid Bot instructions
Added author name, date of creation, and intro saying it should not take more than 2 minutes per step.
</commit_message>
<xml_diff>
--- a/docs/Covid Bot Instructions.docx
+++ b/docs/Covid Bot Instructions.docx
@@ -8,6 +8,62 @@
       </w:pPr>
       <w:r>
         <w:t>Bot Instructions</w:t>
+      </w:r>
+    </w:p>
+    <w:p>
+      <w:pPr>
+        <w:rPr>
+          <w:sz w:val="18"/>
+          <w:szCs w:val="18"/>
+        </w:rPr>
+      </w:pPr>
+      <w:r>
+        <w:rPr>
+          <w:sz w:val="18"/>
+          <w:szCs w:val="18"/>
+        </w:rPr>
+        <w:t>Julian Soh, Microsoft Corporation</w:t>
+      </w:r>
+      <w:r>
+        <w:rPr>
+          <w:sz w:val="18"/>
+          <w:szCs w:val="18"/>
+        </w:rPr>
+        <w:br/>
+        <w:t>March 17</w:t>
+      </w:r>
+      <w:r>
+        <w:rPr>
+          <w:sz w:val="18"/>
+          <w:szCs w:val="18"/>
+          <w:vertAlign w:val="superscript"/>
+        </w:rPr>
+        <w:t>th</w:t>
+      </w:r>
+      <w:r>
+        <w:rPr>
+          <w:sz w:val="18"/>
+          <w:szCs w:val="18"/>
+        </w:rPr>
+        <w:t>, 2020</w:t>
+      </w:r>
+      <w:bookmarkStart w:id="0" w:name="_GoBack"/>
+      <w:bookmarkEnd w:id="0"/>
+    </w:p>
+    <w:p/>
+    <w:p>
+      <w:pPr>
+        <w:rPr>
+          <w:b/>
+          <w:bCs/>
+        </w:rPr>
+      </w:pPr>
+      <w:r>
+        <w:rPr>
+          <w:b/>
+          <w:bCs/>
+        </w:rPr>
+        <w:t>These instructions are designed to be easy to follow and each step should not take you more than 2 minutes.</w:t>
       </w:r>
     </w:p>
     <w:p/>
@@ -106,7 +162,15 @@
         </w:numPr>
       </w:pPr>
       <w:r>
-        <w:t>Click Create a QnA service</w:t>
+        <w:t xml:space="preserve">Click Create a </w:t>
+      </w:r>
+      <w:proofErr w:type="spellStart"/>
+      <w:r>
+        <w:t>QnA</w:t>
+      </w:r>
+      <w:proofErr w:type="spellEnd"/>
+      <w:r>
+        <w:t xml:space="preserve"> service</w:t>
       </w:r>
     </w:p>
     <w:p>
@@ -160,7 +224,15 @@
         </w:numPr>
       </w:pPr>
       <w:r>
-        <w:t>A new browser tab will open, and you will be directed to it. Fill out the information to create the QnA service in your Azure subscription. A sample is shown below. Click Create when done.</w:t>
+        <w:t xml:space="preserve">A new browser tab will open, and you will be directed to it. Fill out the information to create the </w:t>
+      </w:r>
+      <w:proofErr w:type="spellStart"/>
+      <w:r>
+        <w:t>QnA</w:t>
+      </w:r>
+      <w:proofErr w:type="spellEnd"/>
+      <w:r>
+        <w:t xml:space="preserve"> service in your Azure subscription. A sample is shown below. Click Create when done.</w:t>
       </w:r>
     </w:p>
     <w:p>
@@ -282,7 +354,15 @@
         </w:numPr>
       </w:pPr>
       <w:r>
-        <w:t>Go back to the QnA Maker browser tab and click Refresh in Step 2.</w:t>
+        <w:t xml:space="preserve">Go back to the </w:t>
+      </w:r>
+      <w:proofErr w:type="spellStart"/>
+      <w:r>
+        <w:t>QnA</w:t>
+      </w:r>
+      <w:proofErr w:type="spellEnd"/>
+      <w:r>
+        <w:t xml:space="preserve"> Maker browser tab and click Refresh in Step 2.</w:t>
       </w:r>
     </w:p>
     <w:p>
@@ -338,7 +418,15 @@
         </w:numPr>
       </w:pPr>
       <w:r>
-        <w:t>Select your Azure Active Directory ID and Subscription name. Then select the new QnA service you created in step 5. It should show up in the dropdown.</w:t>
+        <w:t xml:space="preserve">Select your Azure Active Directory ID and Subscription name. Then select the new </w:t>
+      </w:r>
+      <w:proofErr w:type="spellStart"/>
+      <w:r>
+        <w:t>QnA</w:t>
+      </w:r>
+      <w:proofErr w:type="spellEnd"/>
+      <w:r>
+        <w:t xml:space="preserve"> service you created in step 5. It should show up in the dropdown.</w:t>
       </w:r>
     </w:p>
     <w:p>
@@ -501,7 +589,15 @@
         </w:numPr>
       </w:pPr>
       <w:r>
-        <w:t xml:space="preserve">Populate your KB in step 4. Enter a URL from your website with Covid FAQ or use CDC’s URL, which is - </w:t>
+        <w:t xml:space="preserve">Populate your KB in step 4. Enter a URL from your website with </w:t>
+      </w:r>
+      <w:proofErr w:type="spellStart"/>
+      <w:r>
+        <w:t>Covid</w:t>
+      </w:r>
+      <w:proofErr w:type="spellEnd"/>
+      <w:r>
+        <w:t xml:space="preserve"> FAQ or use CDC’s URL, which is - </w:t>
       </w:r>
       <w:hyperlink r:id="rId14" w:history="1">
         <w:r>
@@ -636,7 +732,15 @@
         </w:numPr>
       </w:pPr>
       <w:r>
-        <w:t>Click Create  your KB in step 5.</w:t>
+        <w:t xml:space="preserve">Click </w:t>
+      </w:r>
+      <w:proofErr w:type="gramStart"/>
+      <w:r>
+        <w:t>Create  your</w:t>
+      </w:r>
+      <w:proofErr w:type="gramEnd"/>
+      <w:r>
+        <w:t xml:space="preserve"> KB in step 5.</w:t>
       </w:r>
     </w:p>
     <w:p>
@@ -1381,11 +1485,16 @@
         </w:numPr>
       </w:pPr>
       <w:r>
-        <w:t xml:space="preserve">Click Copy for the Embed code, </w:t>
+        <w:t xml:space="preserve">Click Copy for the Embed </w:t>
+      </w:r>
+      <w:proofErr w:type="gramStart"/>
+      <w:r>
+        <w:t xml:space="preserve">code, </w:t>
       </w:r>
       <w:r>
         <w:t>and</w:t>
       </w:r>
+      <w:proofErr w:type="gramEnd"/>
       <w:r>
         <w:t xml:space="preserve"> copy it to notepad</w:t>
       </w:r>
@@ -1453,7 +1562,15 @@
         </w:numPr>
       </w:pPr>
       <w:r>
-        <w:t>Take the key and put it into the embed code where it says YOUR_SECRET_HERE. (ps: this is a fake key for illustration purposes).</w:t>
+        <w:t>Take the key and put it into the embed code where it says YOUR_SECRET_HERE. (</w:t>
+      </w:r>
+      <w:proofErr w:type="spellStart"/>
+      <w:r>
+        <w:t>ps</w:t>
+      </w:r>
+      <w:proofErr w:type="spellEnd"/>
+      <w:r>
+        <w:t>: this is a fake key for illustration purposes).</w:t>
       </w:r>
     </w:p>
     <w:p>
@@ -1816,7 +1933,15 @@
         <w:t xml:space="preserve">zip file (from step 26) from your downloads folder to a </w:t>
       </w:r>
       <w:r>
-        <w:t>new directory (you can name that directory Covid).</w:t>
+        <w:t xml:space="preserve">new directory (you can name that directory </w:t>
+      </w:r>
+      <w:proofErr w:type="spellStart"/>
+      <w:r>
+        <w:t>Covid</w:t>
+      </w:r>
+      <w:proofErr w:type="spellEnd"/>
+      <w:r>
+        <w:t>).</w:t>
       </w:r>
     </w:p>
     <w:p>
@@ -2008,7 +2133,15 @@
         <w:t>Click Build</w:t>
       </w:r>
       <w:r>
-        <w:t xml:space="preserve"> -&gt; Publish QnABot.</w:t>
+        <w:t xml:space="preserve"> -&gt; Publish </w:t>
+      </w:r>
+      <w:proofErr w:type="spellStart"/>
+      <w:r>
+        <w:t>QnABot</w:t>
+      </w:r>
+      <w:proofErr w:type="spellEnd"/>
+      <w:r>
+        <w:t>.</w:t>
       </w:r>
     </w:p>
     <w:p>
@@ -2265,8 +2398,6 @@
       <w:r>
         <w:t>&lt;iframe&gt; embed code from step 31 into your web page or master page.</w:t>
       </w:r>
-      <w:bookmarkStart w:id="0" w:name="_GoBack"/>
-      <w:bookmarkEnd w:id="0"/>
     </w:p>
     <w:sectPr>
       <w:pgSz w:w="12240" w:h="15840"/>

</xml_diff>